<commit_message>
update latency section and add widescreen+crop in manual
</commit_message>
<xml_diff>
--- a/src/mod/resources/manual/le/manual.docx
+++ b/src/mod/resources/manual/le/manual.docx
@@ -64,7 +64,25 @@
           <w:sz w:val="25"/>
           <w:szCs w:val="25"/>
         </w:rPr>
-        <w:t>1.03 is created by Hax$ and Altimor. Visit</w:t>
+        <w:t xml:space="preserve">1.03 is created by </w:t>
+      </w:r>
+      <w:proofErr w:type="spellStart"/>
+      <w:r>
+        <w:rPr>
+          <w:rFonts w:ascii="A-OTF Folk Pro H" w:eastAsia="A-OTF Folk Pro H" w:hAnsi="A-OTF Folk Pro H"/>
+          <w:sz w:val="25"/>
+          <w:szCs w:val="25"/>
+        </w:rPr>
+        <w:t>Hax</w:t>
+      </w:r>
+      <w:proofErr w:type="spellEnd"/>
+      <w:r>
+        <w:rPr>
+          <w:rFonts w:ascii="A-OTF Folk Pro H" w:eastAsia="A-OTF Folk Pro H" w:hAnsi="A-OTF Folk Pro H"/>
+          <w:sz w:val="25"/>
+          <w:szCs w:val="25"/>
+        </w:rPr>
+        <w:t>$ and Altimor. Visit</w:t>
       </w:r>
       <w:r>
         <w:rPr>
@@ -303,14 +321,34 @@
                 <w:szCs w:val="25"/>
               </w:rPr>
             </w:pPr>
-            <w:r>
-              <w:rPr>
-                <w:rFonts w:ascii="A-OTF Folk Pro H" w:eastAsia="A-OTF Folk Pro H" w:hAnsi="A-OTF Folk Pro H"/>
-                <w:sz w:val="25"/>
-                <w:szCs w:val="25"/>
-              </w:rPr>
-              <w:t>Doraki Walljump</w:t>
-            </w:r>
+            <w:proofErr w:type="spellStart"/>
+            <w:r>
+              <w:rPr>
+                <w:rFonts w:ascii="A-OTF Folk Pro H" w:eastAsia="A-OTF Folk Pro H" w:hAnsi="A-OTF Folk Pro H"/>
+                <w:sz w:val="25"/>
+                <w:szCs w:val="25"/>
+              </w:rPr>
+              <w:t>Doraki</w:t>
+            </w:r>
+            <w:proofErr w:type="spellEnd"/>
+            <w:r>
+              <w:rPr>
+                <w:rFonts w:ascii="A-OTF Folk Pro H" w:eastAsia="A-OTF Folk Pro H" w:hAnsi="A-OTF Folk Pro H"/>
+                <w:sz w:val="25"/>
+                <w:szCs w:val="25"/>
+              </w:rPr>
+              <w:t xml:space="preserve"> </w:t>
+            </w:r>
+            <w:proofErr w:type="spellStart"/>
+            <w:r>
+              <w:rPr>
+                <w:rFonts w:ascii="A-OTF Folk Pro H" w:eastAsia="A-OTF Folk Pro H" w:hAnsi="A-OTF Folk Pro H"/>
+                <w:sz w:val="25"/>
+                <w:szCs w:val="25"/>
+              </w:rPr>
+              <w:t>Walljump</w:t>
+            </w:r>
+            <w:proofErr w:type="spellEnd"/>
           </w:p>
         </w:tc>
         <w:tc>
@@ -332,13 +370,41 @@
                 <w:szCs w:val="25"/>
               </w:rPr>
             </w:pPr>
-            <w:r>
-              <w:rPr>
-                <w:rFonts w:ascii="A-OTF Folk Pro H" w:eastAsia="A-OTF Folk Pro H" w:hAnsi="A-OTF Folk Pro H"/>
-                <w:sz w:val="25"/>
-                <w:szCs w:val="25"/>
-              </w:rPr>
-              <w:t>Doraki walljump is increased to a 2-frame window and tilt intent is applied.</w:t>
+            <w:proofErr w:type="spellStart"/>
+            <w:r>
+              <w:rPr>
+                <w:rFonts w:ascii="A-OTF Folk Pro H" w:eastAsia="A-OTF Folk Pro H" w:hAnsi="A-OTF Folk Pro H"/>
+                <w:sz w:val="25"/>
+                <w:szCs w:val="25"/>
+              </w:rPr>
+              <w:t>Doraki</w:t>
+            </w:r>
+            <w:proofErr w:type="spellEnd"/>
+            <w:r>
+              <w:rPr>
+                <w:rFonts w:ascii="A-OTF Folk Pro H" w:eastAsia="A-OTF Folk Pro H" w:hAnsi="A-OTF Folk Pro H"/>
+                <w:sz w:val="25"/>
+                <w:szCs w:val="25"/>
+              </w:rPr>
+              <w:t xml:space="preserve"> </w:t>
+            </w:r>
+            <w:proofErr w:type="spellStart"/>
+            <w:r>
+              <w:rPr>
+                <w:rFonts w:ascii="A-OTF Folk Pro H" w:eastAsia="A-OTF Folk Pro H" w:hAnsi="A-OTF Folk Pro H"/>
+                <w:sz w:val="25"/>
+                <w:szCs w:val="25"/>
+              </w:rPr>
+              <w:t>walljump</w:t>
+            </w:r>
+            <w:proofErr w:type="spellEnd"/>
+            <w:r>
+              <w:rPr>
+                <w:rFonts w:ascii="A-OTF Folk Pro H" w:eastAsia="A-OTF Folk Pro H" w:hAnsi="A-OTF Folk Pro H"/>
+                <w:sz w:val="25"/>
+                <w:szCs w:val="25"/>
+              </w:rPr>
+              <w:t xml:space="preserve"> is increased to a 2-frame window and tilt intent is applied.</w:t>
             </w:r>
           </w:p>
         </w:tc>
@@ -463,7 +529,43 @@
                 <w:sz w:val="25"/>
                 <w:szCs w:val="25"/>
               </w:rPr>
-              <w:t>A tilt input on the first frame of hitlag will not prevent smash DI from occurring on the second frame of hitlag. Additionally, the second frame after entering the smash DI range count</w:t>
+              <w:t xml:space="preserve">A tilt input on the first frame of </w:t>
+            </w:r>
+            <w:proofErr w:type="spellStart"/>
+            <w:r>
+              <w:rPr>
+                <w:rFonts w:ascii="A-OTF Folk Pro H" w:eastAsia="A-OTF Folk Pro H" w:hAnsi="A-OTF Folk Pro H"/>
+                <w:sz w:val="25"/>
+                <w:szCs w:val="25"/>
+              </w:rPr>
+              <w:t>hitlag</w:t>
+            </w:r>
+            <w:proofErr w:type="spellEnd"/>
+            <w:r>
+              <w:rPr>
+                <w:rFonts w:ascii="A-OTF Folk Pro H" w:eastAsia="A-OTF Folk Pro H" w:hAnsi="A-OTF Folk Pro H"/>
+                <w:sz w:val="25"/>
+                <w:szCs w:val="25"/>
+              </w:rPr>
+              <w:t xml:space="preserve"> will not prevent smash DI from occurring on the second frame of </w:t>
+            </w:r>
+            <w:proofErr w:type="spellStart"/>
+            <w:r>
+              <w:rPr>
+                <w:rFonts w:ascii="A-OTF Folk Pro H" w:eastAsia="A-OTF Folk Pro H" w:hAnsi="A-OTF Folk Pro H"/>
+                <w:sz w:val="25"/>
+                <w:szCs w:val="25"/>
+              </w:rPr>
+              <w:t>hitlag</w:t>
+            </w:r>
+            <w:proofErr w:type="spellEnd"/>
+            <w:r>
+              <w:rPr>
+                <w:rFonts w:ascii="A-OTF Folk Pro H" w:eastAsia="A-OTF Folk Pro H" w:hAnsi="A-OTF Folk Pro H"/>
+                <w:sz w:val="25"/>
+                <w:szCs w:val="25"/>
+              </w:rPr>
+              <w:t>. Additionally, the second frame after entering the smash DI range count</w:t>
             </w:r>
             <w:r>
               <w:rPr>
@@ -566,7 +668,25 @@
                 <w:sz w:val="25"/>
                 <w:szCs w:val="25"/>
               </w:rPr>
-              <w:t>Dash out of crouch is increased to a 3-frame window and SquatRv along the rim is prevented.</w:t>
+              <w:t xml:space="preserve">Dash out of crouch is increased to a 3-frame window and </w:t>
+            </w:r>
+            <w:proofErr w:type="spellStart"/>
+            <w:r>
+              <w:rPr>
+                <w:rFonts w:ascii="A-OTF Folk Pro H" w:eastAsia="A-OTF Folk Pro H" w:hAnsi="A-OTF Folk Pro H"/>
+                <w:sz w:val="25"/>
+                <w:szCs w:val="25"/>
+              </w:rPr>
+              <w:t>SquatRv</w:t>
+            </w:r>
+            <w:proofErr w:type="spellEnd"/>
+            <w:r>
+              <w:rPr>
+                <w:rFonts w:ascii="A-OTF Folk Pro H" w:eastAsia="A-OTF Folk Pro H" w:hAnsi="A-OTF Folk Pro H"/>
+                <w:sz w:val="25"/>
+                <w:szCs w:val="25"/>
+              </w:rPr>
+              <w:t xml:space="preserve"> along the rim is prevented.</w:t>
             </w:r>
           </w:p>
         </w:tc>
@@ -917,7 +1037,16 @@
           <w:sz w:val="25"/>
           <w:szCs w:val="25"/>
         </w:rPr>
-        <w:t>Credits to tau</w:t>
+        <w:t xml:space="preserve">Credits to </w:t>
+      </w:r>
+      <w:proofErr w:type="spellStart"/>
+      <w:r>
+        <w:rPr>
+          <w:rFonts w:ascii="A-OTF Folk Pro H" w:eastAsia="A-OTF Folk Pro H" w:hAnsi="A-OTF Folk Pro H"/>
+          <w:sz w:val="25"/>
+          <w:szCs w:val="25"/>
+        </w:rPr>
+        <w:t>tau</w:t>
       </w:r>
       <w:r>
         <w:rPr>
@@ -933,7 +1062,16 @@
           <w:sz w:val="25"/>
           <w:szCs w:val="25"/>
         </w:rPr>
-        <w:t xml:space="preserve">han for designing the </w:t>
+        <w:t>han</w:t>
+      </w:r>
+      <w:proofErr w:type="spellEnd"/>
+      <w:r>
+        <w:rPr>
+          <w:rFonts w:ascii="A-OTF Folk Pro H" w:eastAsia="A-OTF Folk Pro H" w:hAnsi="A-OTF Folk Pro H"/>
+          <w:sz w:val="25"/>
+          <w:szCs w:val="25"/>
+        </w:rPr>
+        <w:t xml:space="preserve"> for designing the </w:t>
       </w:r>
       <w:r>
         <w:rPr>
@@ -2158,7 +2296,43 @@
           <w:sz w:val="25"/>
           <w:szCs w:val="25"/>
         </w:rPr>
-        <w:t xml:space="preserve"> mod modernizes wavedashing by allowing you to airdodge at the shallowest angle by pointing horizontally. Your </w:t>
+        <w:t xml:space="preserve"> mod modernizes </w:t>
+      </w:r>
+      <w:proofErr w:type="spellStart"/>
+      <w:r>
+        <w:rPr>
+          <w:rFonts w:ascii="A-OTF Folk Pro H" w:eastAsia="A-OTF Folk Pro H" w:hAnsi="A-OTF Folk Pro H"/>
+          <w:sz w:val="25"/>
+          <w:szCs w:val="25"/>
+        </w:rPr>
+        <w:t>wavedashing</w:t>
+      </w:r>
+      <w:proofErr w:type="spellEnd"/>
+      <w:r>
+        <w:rPr>
+          <w:rFonts w:ascii="A-OTF Folk Pro H" w:eastAsia="A-OTF Folk Pro H" w:hAnsi="A-OTF Folk Pro H"/>
+          <w:sz w:val="25"/>
+          <w:szCs w:val="25"/>
+        </w:rPr>
+        <w:t xml:space="preserve"> by allowing you to </w:t>
+      </w:r>
+      <w:proofErr w:type="spellStart"/>
+      <w:r>
+        <w:rPr>
+          <w:rFonts w:ascii="A-OTF Folk Pro H" w:eastAsia="A-OTF Folk Pro H" w:hAnsi="A-OTF Folk Pro H"/>
+          <w:sz w:val="25"/>
+          <w:szCs w:val="25"/>
+        </w:rPr>
+        <w:t>airdodge</w:t>
+      </w:r>
+      <w:proofErr w:type="spellEnd"/>
+      <w:r>
+        <w:rPr>
+          <w:rFonts w:ascii="A-OTF Folk Pro H" w:eastAsia="A-OTF Folk Pro H" w:hAnsi="A-OTF Folk Pro H"/>
+          <w:sz w:val="25"/>
+          <w:szCs w:val="25"/>
+        </w:rPr>
+        <w:t xml:space="preserve"> at the shallowest angle by pointing horizontally. Your </w:t>
       </w:r>
       <w:r>
         <w:rPr>
@@ -2274,7 +2448,25 @@
           <w:sz w:val="25"/>
           <w:szCs w:val="25"/>
         </w:rPr>
-        <w:t>by the perfect wavedash aspect of this mod.</w:t>
+        <w:t xml:space="preserve">by the perfect </w:t>
+      </w:r>
+      <w:proofErr w:type="spellStart"/>
+      <w:r>
+        <w:rPr>
+          <w:rFonts w:ascii="A-OTF Folk Pro H" w:eastAsia="A-OTF Folk Pro H" w:hAnsi="A-OTF Folk Pro H"/>
+          <w:sz w:val="25"/>
+          <w:szCs w:val="25"/>
+        </w:rPr>
+        <w:t>wavedash</w:t>
+      </w:r>
+      <w:proofErr w:type="spellEnd"/>
+      <w:r>
+        <w:rPr>
+          <w:rFonts w:ascii="A-OTF Folk Pro H" w:eastAsia="A-OTF Folk Pro H" w:hAnsi="A-OTF Folk Pro H"/>
+          <w:sz w:val="25"/>
+          <w:szCs w:val="25"/>
+        </w:rPr>
+        <w:t xml:space="preserve"> aspect of this mod.</w:t>
       </w:r>
     </w:p>
     <w:p>
@@ -2297,7 +2489,7 @@
           <w:szCs w:val="32"/>
         </w:rPr>
         <w:lastRenderedPageBreak/>
-        <w:t>Latency Toggles</w:t>
+        <w:t>Latency</w:t>
       </w:r>
     </w:p>
     <w:p>
@@ -2316,7 +2508,71 @@
           <w:sz w:val="25"/>
           <w:szCs w:val="25"/>
         </w:rPr>
-        <w:t>1.03 contains two custom latency toggles in addition to the default CRT toggle. The LCD toggle is intended to counteract the innate latency of an LCD monitor by reducing Melee's latency by half a frame. The LOW toggle reduces Melee's latency by one and a half frames (the most a Wii can handle) so that you can play Melee at lightning-fast speed.</w:t>
+        <w:t xml:space="preserve">1.03 contains two custom latency </w:t>
+      </w:r>
+      <w:r>
+        <w:rPr>
+          <w:rFonts w:ascii="A-OTF Folk Pro H" w:eastAsia="A-OTF Folk Pro H" w:hAnsi="A-OTF Folk Pro H"/>
+          <w:sz w:val="25"/>
+          <w:szCs w:val="25"/>
+        </w:rPr>
+        <w:t>modes</w:t>
+      </w:r>
+      <w:r>
+        <w:rPr>
+          <w:rFonts w:ascii="A-OTF Folk Pro H" w:eastAsia="A-OTF Folk Pro H" w:hAnsi="A-OTF Folk Pro H"/>
+          <w:sz w:val="25"/>
+          <w:szCs w:val="25"/>
+        </w:rPr>
+        <w:t xml:space="preserve"> in addition to the default CRT</w:t>
+      </w:r>
+      <w:r>
+        <w:rPr>
+          <w:rFonts w:ascii="A-OTF Folk Pro H" w:eastAsia="A-OTF Folk Pro H" w:hAnsi="A-OTF Folk Pro H"/>
+          <w:sz w:val="25"/>
+          <w:szCs w:val="25"/>
+        </w:rPr>
+        <w:t xml:space="preserve"> mode</w:t>
+      </w:r>
+      <w:r>
+        <w:rPr>
+          <w:rFonts w:ascii="A-OTF Folk Pro H" w:eastAsia="A-OTF Folk Pro H" w:hAnsi="A-OTF Folk Pro H"/>
+          <w:sz w:val="25"/>
+          <w:szCs w:val="25"/>
+        </w:rPr>
+        <w:t>. The LCD</w:t>
+      </w:r>
+      <w:r>
+        <w:rPr>
+          <w:rFonts w:ascii="A-OTF Folk Pro H" w:eastAsia="A-OTF Folk Pro H" w:hAnsi="A-OTF Folk Pro H"/>
+          <w:sz w:val="25"/>
+          <w:szCs w:val="25"/>
+        </w:rPr>
+        <w:t xml:space="preserve"> mode</w:t>
+      </w:r>
+      <w:r>
+        <w:rPr>
+          <w:rFonts w:ascii="A-OTF Folk Pro H" w:eastAsia="A-OTF Folk Pro H" w:hAnsi="A-OTF Folk Pro H"/>
+          <w:sz w:val="25"/>
+          <w:szCs w:val="25"/>
+        </w:rPr>
+        <w:t xml:space="preserve"> is intended to counteract the innate latency of an LCD monitor by reducing Melee's latency by half a frame. The LOW </w:t>
+      </w:r>
+      <w:r>
+        <w:rPr>
+          <w:rFonts w:ascii="A-OTF Folk Pro H" w:eastAsia="A-OTF Folk Pro H" w:hAnsi="A-OTF Folk Pro H"/>
+          <w:sz w:val="25"/>
+          <w:szCs w:val="25"/>
+        </w:rPr>
+        <w:t xml:space="preserve">mode </w:t>
+      </w:r>
+      <w:r>
+        <w:rPr>
+          <w:rFonts w:ascii="A-OTF Folk Pro H" w:eastAsia="A-OTF Folk Pro H" w:hAnsi="A-OTF Folk Pro H"/>
+          <w:sz w:val="25"/>
+          <w:szCs w:val="25"/>
+        </w:rPr>
+        <w:t>reduces Melee's latency by one and a half frames (the most a Wii can handle) so that you can play Melee at lightning-fast speed.</w:t>
       </w:r>
     </w:p>
     <w:p>
@@ -2338,7 +2594,7 @@
           <w:sz w:val="32"/>
           <w:szCs w:val="32"/>
         </w:rPr>
-        <w:t>Tournament Lock</w:t>
+        <w:t>Widescreen</w:t>
       </w:r>
     </w:p>
     <w:p>
@@ -2357,61 +2613,23 @@
           <w:sz w:val="25"/>
           <w:szCs w:val="25"/>
         </w:rPr>
-        <w:t xml:space="preserve">To lock all settings that have been chosen in the </w:t>
-      </w:r>
-      <w:r>
-        <w:rPr>
-          <w:rFonts w:ascii="A-OTF Folk Pro H" w:eastAsia="A-OTF Folk Pro H" w:hAnsi="A-OTF Folk Pro H"/>
-          <w:i/>
-          <w:iCs/>
-          <w:sz w:val="25"/>
-          <w:szCs w:val="25"/>
-        </w:rPr>
-        <w:t>VS. Mode</w:t>
-      </w:r>
-      <w:r>
-        <w:rPr>
-          <w:rFonts w:ascii="A-OTF Folk Pro H" w:eastAsia="A-OTF Folk Pro H" w:hAnsi="A-OTF Folk Pro H"/>
-          <w:sz w:val="25"/>
-          <w:szCs w:val="25"/>
-        </w:rPr>
-        <w:t xml:space="preserve"> options menu, remove your 1.03 memory card and reset your console. This will also prohibit entering the </w:t>
-      </w:r>
-      <w:r>
-        <w:rPr>
-          <w:rFonts w:ascii="A-OTF Folk Pro H" w:eastAsia="A-OTF Folk Pro H" w:hAnsi="A-OTF Folk Pro H"/>
-          <w:i/>
-          <w:iCs/>
-          <w:sz w:val="25"/>
-          <w:szCs w:val="25"/>
-        </w:rPr>
-        <w:t>Debug Menu</w:t>
-      </w:r>
-      <w:r>
-        <w:rPr>
-          <w:rFonts w:ascii="A-OTF Folk Pro H" w:eastAsia="A-OTF Folk Pro H" w:hAnsi="A-OTF Folk Pro H"/>
-          <w:sz w:val="25"/>
-          <w:szCs w:val="25"/>
-        </w:rPr>
-        <w:t xml:space="preserve"> and reset </w:t>
-      </w:r>
-      <w:r>
-        <w:rPr>
-          <w:rFonts w:ascii="A-OTF Folk Pro H" w:eastAsia="A-OTF Folk Pro H" w:hAnsi="A-OTF Folk Pro H"/>
-          <w:i/>
-          <w:iCs/>
-          <w:sz w:val="25"/>
-          <w:szCs w:val="25"/>
-        </w:rPr>
-        <w:t>Stage Music</w:t>
-      </w:r>
-      <w:r>
-        <w:rPr>
-          <w:rFonts w:ascii="A-OTF Folk Pro H" w:eastAsia="A-OTF Folk Pro H" w:hAnsi="A-OTF Folk Pro H"/>
-          <w:sz w:val="25"/>
-          <w:szCs w:val="25"/>
-        </w:rPr>
-        <w:t xml:space="preserve"> to the default songs.</w:t>
+        <w:t>1.03 contains two widescreen modes in addition to the default aspect</w:t>
+      </w:r>
+      <w:r>
+        <w:rPr>
+          <w:rFonts w:ascii="A-OTF Folk Pro H" w:eastAsia="A-OTF Folk Pro H" w:hAnsi="A-OTF Folk Pro H"/>
+          <w:sz w:val="25"/>
+          <w:szCs w:val="25"/>
+        </w:rPr>
+        <w:t xml:space="preserve">  </w:t>
+      </w:r>
+      <w:r>
+        <w:rPr>
+          <w:rFonts w:ascii="A-OTF Folk Pro H" w:eastAsia="A-OTF Folk Pro H" w:hAnsi="A-OTF Folk Pro H"/>
+          <w:sz w:val="25"/>
+          <w:szCs w:val="25"/>
+        </w:rPr>
+        <w:t>ratio. Either true widescreen or cropped widescreen (default aspect ratio on a widescreen display) can be used depending on your preference.</w:t>
       </w:r>
     </w:p>
     <w:p>
@@ -2433,7 +2651,7 @@
           <w:sz w:val="32"/>
           <w:szCs w:val="32"/>
         </w:rPr>
-        <w:t>1.02 Mechanics</w:t>
+        <w:t>Tournament Lock</w:t>
       </w:r>
     </w:p>
     <w:p>
@@ -2452,7 +2670,61 @@
           <w:sz w:val="25"/>
           <w:szCs w:val="25"/>
         </w:rPr>
-        <w:t>1.03 converts all mechanics that are relevant to tournament play to their NTSC 1.02 iterations.</w:t>
+        <w:t xml:space="preserve">To lock all settings that have been chosen in the </w:t>
+      </w:r>
+      <w:r>
+        <w:rPr>
+          <w:rFonts w:ascii="A-OTF Folk Pro H" w:eastAsia="A-OTF Folk Pro H" w:hAnsi="A-OTF Folk Pro H"/>
+          <w:i/>
+          <w:iCs/>
+          <w:sz w:val="25"/>
+          <w:szCs w:val="25"/>
+        </w:rPr>
+        <w:t>VS. Mode</w:t>
+      </w:r>
+      <w:r>
+        <w:rPr>
+          <w:rFonts w:ascii="A-OTF Folk Pro H" w:eastAsia="A-OTF Folk Pro H" w:hAnsi="A-OTF Folk Pro H"/>
+          <w:sz w:val="25"/>
+          <w:szCs w:val="25"/>
+        </w:rPr>
+        <w:t xml:space="preserve"> options menu, remove your 1.03 memory card and reset your console. This will also prohibit entering the </w:t>
+      </w:r>
+      <w:r>
+        <w:rPr>
+          <w:rFonts w:ascii="A-OTF Folk Pro H" w:eastAsia="A-OTF Folk Pro H" w:hAnsi="A-OTF Folk Pro H"/>
+          <w:i/>
+          <w:iCs/>
+          <w:sz w:val="25"/>
+          <w:szCs w:val="25"/>
+        </w:rPr>
+        <w:t>Debug Menu</w:t>
+      </w:r>
+      <w:r>
+        <w:rPr>
+          <w:rFonts w:ascii="A-OTF Folk Pro H" w:eastAsia="A-OTF Folk Pro H" w:hAnsi="A-OTF Folk Pro H"/>
+          <w:sz w:val="25"/>
+          <w:szCs w:val="25"/>
+        </w:rPr>
+        <w:t xml:space="preserve"> and reset </w:t>
+      </w:r>
+      <w:r>
+        <w:rPr>
+          <w:rFonts w:ascii="A-OTF Folk Pro H" w:eastAsia="A-OTF Folk Pro H" w:hAnsi="A-OTF Folk Pro H"/>
+          <w:i/>
+          <w:iCs/>
+          <w:sz w:val="25"/>
+          <w:szCs w:val="25"/>
+        </w:rPr>
+        <w:t>Stage Music</w:t>
+      </w:r>
+      <w:r>
+        <w:rPr>
+          <w:rFonts w:ascii="A-OTF Folk Pro H" w:eastAsia="A-OTF Folk Pro H" w:hAnsi="A-OTF Folk Pro H"/>
+          <w:sz w:val="25"/>
+          <w:szCs w:val="25"/>
+        </w:rPr>
+        <w:t xml:space="preserve"> to the default songs.</w:t>
       </w:r>
     </w:p>
     <w:p>
@@ -2474,7 +2746,7 @@
           <w:sz w:val="32"/>
           <w:szCs w:val="32"/>
         </w:rPr>
-        <w:t>Version Compatibility</w:t>
+        <w:t>1.02 Mechanics</w:t>
       </w:r>
     </w:p>
     <w:p>
@@ -2493,6 +2765,47 @@
           <w:sz w:val="25"/>
           <w:szCs w:val="25"/>
         </w:rPr>
+        <w:t>1.03 converts all mechanics that are relevant to tournament play to their NTSC 1.02 iterations.</w:t>
+      </w:r>
+    </w:p>
+    <w:p>
+      <w:pPr>
+        <w:pBdr>
+          <w:bottom w:val="single" w:sz="24" w:space="1" w:color="auto"/>
+        </w:pBdr>
+        <w:spacing w:before="240" w:after="0" w:line="168" w:lineRule="auto"/>
+        <w:jc w:val="both"/>
+        <w:rPr>
+          <w:rFonts w:ascii="A-OTF Folk Pro H" w:eastAsia="A-OTF Folk Pro H" w:hAnsi="A-OTF Folk Pro H"/>
+          <w:sz w:val="32"/>
+          <w:szCs w:val="32"/>
+        </w:rPr>
+      </w:pPr>
+      <w:r>
+        <w:rPr>
+          <w:rFonts w:ascii="A-OTF Folk Pro H" w:eastAsia="A-OTF Folk Pro H" w:hAnsi="A-OTF Folk Pro H"/>
+          <w:sz w:val="32"/>
+          <w:szCs w:val="32"/>
+        </w:rPr>
+        <w:t>Version Compatibility</w:t>
+      </w:r>
+    </w:p>
+    <w:p>
+      <w:pPr>
+        <w:spacing w:line="168" w:lineRule="auto"/>
+        <w:jc w:val="both"/>
+        <w:rPr>
+          <w:rFonts w:ascii="A-OTF Folk Pro H" w:eastAsia="A-OTF Folk Pro H" w:hAnsi="A-OTF Folk Pro H"/>
+          <w:sz w:val="25"/>
+          <w:szCs w:val="25"/>
+        </w:rPr>
+      </w:pPr>
+      <w:r>
+        <w:rPr>
+          <w:rFonts w:ascii="A-OTF Folk Pro H" w:eastAsia="A-OTF Folk Pro H" w:hAnsi="A-OTF Folk Pro H"/>
+          <w:sz w:val="25"/>
+          <w:szCs w:val="25"/>
+        </w:rPr>
         <w:t>1.03 is compatible with NTSC 1.00, 1.01, and 1.02</w:t>
       </w:r>
       <w:bookmarkEnd w:id="1"/>
@@ -2502,7 +2815,25 @@
           <w:sz w:val="25"/>
           <w:szCs w:val="25"/>
         </w:rPr>
-        <w:t>, as well as PAL, 20XX, and UnclePunch.</w:t>
+        <w:t xml:space="preserve">, as well as PAL, 20XX, and </w:t>
+      </w:r>
+      <w:proofErr w:type="spellStart"/>
+      <w:r>
+        <w:rPr>
+          <w:rFonts w:ascii="A-OTF Folk Pro H" w:eastAsia="A-OTF Folk Pro H" w:hAnsi="A-OTF Folk Pro H"/>
+          <w:sz w:val="25"/>
+          <w:szCs w:val="25"/>
+        </w:rPr>
+        <w:t>UnclePunch</w:t>
+      </w:r>
+      <w:proofErr w:type="spellEnd"/>
+      <w:r>
+        <w:rPr>
+          <w:rFonts w:ascii="A-OTF Folk Pro H" w:eastAsia="A-OTF Folk Pro H" w:hAnsi="A-OTF Folk Pro H"/>
+          <w:sz w:val="25"/>
+          <w:szCs w:val="25"/>
+        </w:rPr>
+        <w:t>.</w:t>
       </w:r>
       <w:bookmarkEnd w:id="2"/>
     </w:p>

</xml_diff>

<commit_message>
Update manual Specify 1.03 memcard for game version sections s/1.03 memory card/memory card/ for tlock
</commit_message>
<xml_diff>
--- a/src/mod/resources/manual/le/manual.docx
+++ b/src/mod/resources/manual/le/manual.docx
@@ -1252,6 +1252,7 @@
                 <w:szCs w:val="25"/>
               </w:rPr>
             </w:pPr>
+            <w:proofErr w:type="gramStart"/>
             <w:r>
               <w:rPr>
                 <w:rFonts w:ascii="A-OTF Folk Pro H" w:eastAsia="A-OTF Folk Pro H" w:hAnsi="A-OTF Folk Pro H"/>
@@ -1260,6 +1261,7 @@
               </w:rPr>
               <w:t>Final Destination</w:t>
             </w:r>
+            <w:proofErr w:type="gramEnd"/>
           </w:p>
         </w:tc>
         <w:tc>
@@ -2613,7 +2615,16 @@
           <w:sz w:val="25"/>
           <w:szCs w:val="25"/>
         </w:rPr>
-        <w:t>1.03 contains two widescreen modes in addition to the default aspect</w:t>
+        <w:t xml:space="preserve">1.03 contains two widescreen modes in addition to the default </w:t>
+      </w:r>
+      <w:proofErr w:type="gramStart"/>
+      <w:r>
+        <w:rPr>
+          <w:rFonts w:ascii="A-OTF Folk Pro H" w:eastAsia="A-OTF Folk Pro H" w:hAnsi="A-OTF Folk Pro H"/>
+          <w:sz w:val="25"/>
+          <w:szCs w:val="25"/>
+        </w:rPr>
+        <w:t>aspect</w:t>
       </w:r>
       <w:r>
         <w:rPr>
@@ -2629,9 +2640,20 @@
           <w:sz w:val="25"/>
           <w:szCs w:val="25"/>
         </w:rPr>
-        <w:t>ratio. Either true widescreen or cropped widescreen (default aspect ratio on a widescreen display) can be used depending on your preference.</w:t>
+        <w:t>ratio</w:t>
+      </w:r>
+      <w:proofErr w:type="gramEnd"/>
+      <w:r>
+        <w:rPr>
+          <w:rFonts w:ascii="A-OTF Folk Pro H" w:eastAsia="A-OTF Folk Pro H" w:hAnsi="A-OTF Folk Pro H"/>
+          <w:sz w:val="25"/>
+          <w:szCs w:val="25"/>
+        </w:rPr>
+        <w:t>. Either true widescreen or cropped widescreen (default aspect ratio on a widescreen display) can be used depending on your preference.</w:t>
       </w:r>
     </w:p>
+    <w:bookmarkEnd w:id="1"/>
+    <w:bookmarkEnd w:id="2"/>
     <w:p>
       <w:pPr>
         <w:pBdr>
@@ -2688,7 +2710,7 @@
           <w:sz w:val="25"/>
           <w:szCs w:val="25"/>
         </w:rPr>
-        <w:t xml:space="preserve"> options menu, remove your 1.03 memory card and reset your console. This will also prohibit entering the </w:t>
+        <w:t xml:space="preserve"> options menu, remove your memory card and reset your console. This will also prohibit entering the </w:t>
       </w:r>
       <w:r>
         <w:rPr>
@@ -2765,7 +2787,31 @@
           <w:sz w:val="25"/>
           <w:szCs w:val="25"/>
         </w:rPr>
-        <w:t>1.03 converts all mechanics that are relevant to tournament play to their NTSC 1.02 iterations.</w:t>
+        <w:t xml:space="preserve">The </w:t>
+      </w:r>
+      <w:r>
+        <w:rPr>
+          <w:rFonts w:ascii="A-OTF Folk Pro H" w:eastAsia="A-OTF Folk Pro H" w:hAnsi="A-OTF Folk Pro H"/>
+          <w:sz w:val="25"/>
+          <w:szCs w:val="25"/>
+        </w:rPr>
+        <w:t xml:space="preserve">1.03 </w:t>
+      </w:r>
+      <w:r>
+        <w:rPr>
+          <w:rFonts w:ascii="A-OTF Folk Pro H" w:eastAsia="A-OTF Folk Pro H" w:hAnsi="A-OTF Folk Pro H"/>
+          <w:sz w:val="25"/>
+          <w:szCs w:val="25"/>
+        </w:rPr>
+        <w:t xml:space="preserve">memory card </w:t>
+      </w:r>
+      <w:r>
+        <w:rPr>
+          <w:rFonts w:ascii="A-OTF Folk Pro H" w:eastAsia="A-OTF Folk Pro H" w:hAnsi="A-OTF Folk Pro H"/>
+          <w:sz w:val="25"/>
+          <w:szCs w:val="25"/>
+        </w:rPr>
+        <w:t>converts all mechanics that are relevant to tournament play to their NTSC 1.02 iterations.</w:t>
       </w:r>
     </w:p>
     <w:p>
@@ -2806,16 +2852,31 @@
           <w:sz w:val="25"/>
           <w:szCs w:val="25"/>
         </w:rPr>
-        <w:t>1.03 is compatible with NTSC 1.00, 1.01, and 1.02</w:t>
-      </w:r>
-      <w:bookmarkEnd w:id="1"/>
-      <w:r>
-        <w:rPr>
-          <w:rFonts w:ascii="A-OTF Folk Pro H" w:eastAsia="A-OTF Folk Pro H" w:hAnsi="A-OTF Folk Pro H"/>
-          <w:sz w:val="25"/>
-          <w:szCs w:val="25"/>
-        </w:rPr>
-        <w:t xml:space="preserve">, as well as PAL, 20XX, and </w:t>
+        <w:t xml:space="preserve">The </w:t>
+      </w:r>
+      <w:r>
+        <w:rPr>
+          <w:rFonts w:ascii="A-OTF Folk Pro H" w:eastAsia="A-OTF Folk Pro H" w:hAnsi="A-OTF Folk Pro H"/>
+          <w:sz w:val="25"/>
+          <w:szCs w:val="25"/>
+        </w:rPr>
+        <w:t xml:space="preserve">1.03 </w:t>
+      </w:r>
+      <w:r>
+        <w:rPr>
+          <w:rFonts w:ascii="A-OTF Folk Pro H" w:eastAsia="A-OTF Folk Pro H" w:hAnsi="A-OTF Folk Pro H"/>
+          <w:sz w:val="25"/>
+          <w:szCs w:val="25"/>
+        </w:rPr>
+        <w:t xml:space="preserve">memory card </w:t>
+      </w:r>
+      <w:r>
+        <w:rPr>
+          <w:rFonts w:ascii="A-OTF Folk Pro H" w:eastAsia="A-OTF Folk Pro H" w:hAnsi="A-OTF Folk Pro H"/>
+          <w:sz w:val="25"/>
+          <w:szCs w:val="25"/>
+        </w:rPr>
+        <w:t xml:space="preserve">is compatible with NTSC 1.00, 1.01, and 1.02, as well as PAL, 20XX, and </w:t>
       </w:r>
       <w:proofErr w:type="spellStart"/>
       <w:r>
@@ -2835,7 +2896,6 @@
         </w:rPr>
         <w:t>.</w:t>
       </w:r>
-      <w:bookmarkEnd w:id="2"/>
     </w:p>
     <w:sectPr>
       <w:pgSz w:w="18403" w:h="15840" w:code="1"/>

</xml_diff>

<commit_message>
fix regression in manual stage mods text
</commit_message>
<xml_diff>
--- a/src/mod/resources/manual/le/manual.docx
+++ b/src/mod/resources/manual/le/manual.docx
@@ -64,7 +64,25 @@
           <w:sz w:val="25"/>
           <w:szCs w:val="25"/>
         </w:rPr>
-        <w:t xml:space="preserve">1.03 is created by Hax$ and Altimor. Visit </w:t>
+        <w:t xml:space="preserve">1.03 is created by </w:t>
+      </w:r>
+      <w:proofErr w:type="spellStart"/>
+      <w:r>
+        <w:rPr>
+          <w:rFonts w:ascii="A-OTF Folk Pro H" w:eastAsia="A-OTF Folk Pro H" w:hAnsi="A-OTF Folk Pro H"/>
+          <w:sz w:val="25"/>
+          <w:szCs w:val="25"/>
+        </w:rPr>
+        <w:t>Hax</w:t>
+      </w:r>
+      <w:proofErr w:type="spellEnd"/>
+      <w:r>
+        <w:rPr>
+          <w:rFonts w:ascii="A-OTF Folk Pro H" w:eastAsia="A-OTF Folk Pro H" w:hAnsi="A-OTF Folk Pro H"/>
+          <w:sz w:val="25"/>
+          <w:szCs w:val="25"/>
+        </w:rPr>
+        <w:t xml:space="preserve">$ and Altimor. Visit </w:t>
       </w:r>
       <w:r>
         <w:rPr>
@@ -271,14 +289,34 @@
                 <w:szCs w:val="25"/>
               </w:rPr>
             </w:pPr>
-            <w:r>
-              <w:rPr>
-                <w:rFonts w:ascii="A-OTF Folk Pro H" w:eastAsia="A-OTF Folk Pro H" w:hAnsi="A-OTF Folk Pro H"/>
-                <w:sz w:val="25"/>
-                <w:szCs w:val="25"/>
-              </w:rPr>
-              <w:t>Doraki Walljump</w:t>
-            </w:r>
+            <w:proofErr w:type="spellStart"/>
+            <w:r>
+              <w:rPr>
+                <w:rFonts w:ascii="A-OTF Folk Pro H" w:eastAsia="A-OTF Folk Pro H" w:hAnsi="A-OTF Folk Pro H"/>
+                <w:sz w:val="25"/>
+                <w:szCs w:val="25"/>
+              </w:rPr>
+              <w:t>Doraki</w:t>
+            </w:r>
+            <w:proofErr w:type="spellEnd"/>
+            <w:r>
+              <w:rPr>
+                <w:rFonts w:ascii="A-OTF Folk Pro H" w:eastAsia="A-OTF Folk Pro H" w:hAnsi="A-OTF Folk Pro H"/>
+                <w:sz w:val="25"/>
+                <w:szCs w:val="25"/>
+              </w:rPr>
+              <w:t xml:space="preserve"> </w:t>
+            </w:r>
+            <w:proofErr w:type="spellStart"/>
+            <w:r>
+              <w:rPr>
+                <w:rFonts w:ascii="A-OTF Folk Pro H" w:eastAsia="A-OTF Folk Pro H" w:hAnsi="A-OTF Folk Pro H"/>
+                <w:sz w:val="25"/>
+                <w:szCs w:val="25"/>
+              </w:rPr>
+              <w:t>Walljump</w:t>
+            </w:r>
+            <w:proofErr w:type="spellEnd"/>
           </w:p>
         </w:tc>
         <w:tc>
@@ -300,13 +338,41 @@
                 <w:szCs w:val="25"/>
               </w:rPr>
             </w:pPr>
-            <w:r>
-              <w:rPr>
-                <w:rFonts w:ascii="A-OTF Folk Pro H" w:eastAsia="A-OTF Folk Pro H" w:hAnsi="A-OTF Folk Pro H"/>
-                <w:sz w:val="25"/>
-                <w:szCs w:val="25"/>
-              </w:rPr>
-              <w:t>Doraki walljump is increased to a 2-frame window and tilt intent is applied.</w:t>
+            <w:proofErr w:type="spellStart"/>
+            <w:r>
+              <w:rPr>
+                <w:rFonts w:ascii="A-OTF Folk Pro H" w:eastAsia="A-OTF Folk Pro H" w:hAnsi="A-OTF Folk Pro H"/>
+                <w:sz w:val="25"/>
+                <w:szCs w:val="25"/>
+              </w:rPr>
+              <w:t>Doraki</w:t>
+            </w:r>
+            <w:proofErr w:type="spellEnd"/>
+            <w:r>
+              <w:rPr>
+                <w:rFonts w:ascii="A-OTF Folk Pro H" w:eastAsia="A-OTF Folk Pro H" w:hAnsi="A-OTF Folk Pro H"/>
+                <w:sz w:val="25"/>
+                <w:szCs w:val="25"/>
+              </w:rPr>
+              <w:t xml:space="preserve"> </w:t>
+            </w:r>
+            <w:proofErr w:type="spellStart"/>
+            <w:r>
+              <w:rPr>
+                <w:rFonts w:ascii="A-OTF Folk Pro H" w:eastAsia="A-OTF Folk Pro H" w:hAnsi="A-OTF Folk Pro H"/>
+                <w:sz w:val="25"/>
+                <w:szCs w:val="25"/>
+              </w:rPr>
+              <w:t>walljump</w:t>
+            </w:r>
+            <w:proofErr w:type="spellEnd"/>
+            <w:r>
+              <w:rPr>
+                <w:rFonts w:ascii="A-OTF Folk Pro H" w:eastAsia="A-OTF Folk Pro H" w:hAnsi="A-OTF Folk Pro H"/>
+                <w:sz w:val="25"/>
+                <w:szCs w:val="25"/>
+              </w:rPr>
+              <w:t xml:space="preserve"> is increased to a 2-frame window and tilt intent is applied.</w:t>
             </w:r>
           </w:p>
         </w:tc>
@@ -431,7 +497,43 @@
                 <w:sz w:val="25"/>
                 <w:szCs w:val="25"/>
               </w:rPr>
-              <w:t>A tilt input on the first frame of hitlag will not prevent smash DI from occurring on the second frame of hitlag. Additionally, the second frame after entering the smash DI range count</w:t>
+              <w:t xml:space="preserve">A tilt input on the first frame of </w:t>
+            </w:r>
+            <w:proofErr w:type="spellStart"/>
+            <w:r>
+              <w:rPr>
+                <w:rFonts w:ascii="A-OTF Folk Pro H" w:eastAsia="A-OTF Folk Pro H" w:hAnsi="A-OTF Folk Pro H"/>
+                <w:sz w:val="25"/>
+                <w:szCs w:val="25"/>
+              </w:rPr>
+              <w:t>hitlag</w:t>
+            </w:r>
+            <w:proofErr w:type="spellEnd"/>
+            <w:r>
+              <w:rPr>
+                <w:rFonts w:ascii="A-OTF Folk Pro H" w:eastAsia="A-OTF Folk Pro H" w:hAnsi="A-OTF Folk Pro H"/>
+                <w:sz w:val="25"/>
+                <w:szCs w:val="25"/>
+              </w:rPr>
+              <w:t xml:space="preserve"> will not prevent smash DI from occurring on the second frame of </w:t>
+            </w:r>
+            <w:proofErr w:type="spellStart"/>
+            <w:r>
+              <w:rPr>
+                <w:rFonts w:ascii="A-OTF Folk Pro H" w:eastAsia="A-OTF Folk Pro H" w:hAnsi="A-OTF Folk Pro H"/>
+                <w:sz w:val="25"/>
+                <w:szCs w:val="25"/>
+              </w:rPr>
+              <w:t>hitlag</w:t>
+            </w:r>
+            <w:proofErr w:type="spellEnd"/>
+            <w:r>
+              <w:rPr>
+                <w:rFonts w:ascii="A-OTF Folk Pro H" w:eastAsia="A-OTF Folk Pro H" w:hAnsi="A-OTF Folk Pro H"/>
+                <w:sz w:val="25"/>
+                <w:szCs w:val="25"/>
+              </w:rPr>
+              <w:t>. Additionally, the second frame after entering the smash DI range count</w:t>
             </w:r>
             <w:r>
               <w:rPr>
@@ -534,7 +636,25 @@
                 <w:sz w:val="25"/>
                 <w:szCs w:val="25"/>
               </w:rPr>
-              <w:t>Dash out of crouch is increased to a 3-frame window and SquatRv along the rim is prevented.</w:t>
+              <w:t xml:space="preserve">Dash out of crouch is increased to a 3-frame window and </w:t>
+            </w:r>
+            <w:proofErr w:type="spellStart"/>
+            <w:r>
+              <w:rPr>
+                <w:rFonts w:ascii="A-OTF Folk Pro H" w:eastAsia="A-OTF Folk Pro H" w:hAnsi="A-OTF Folk Pro H"/>
+                <w:sz w:val="25"/>
+                <w:szCs w:val="25"/>
+              </w:rPr>
+              <w:t>SquatRv</w:t>
+            </w:r>
+            <w:proofErr w:type="spellEnd"/>
+            <w:r>
+              <w:rPr>
+                <w:rFonts w:ascii="A-OTF Folk Pro H" w:eastAsia="A-OTF Folk Pro H" w:hAnsi="A-OTF Folk Pro H"/>
+                <w:sz w:val="25"/>
+                <w:szCs w:val="25"/>
+              </w:rPr>
+              <w:t xml:space="preserve"> along the rim is prevented.</w:t>
             </w:r>
           </w:p>
         </w:tc>
@@ -885,7 +1005,16 @@
           <w:sz w:val="25"/>
           <w:szCs w:val="25"/>
         </w:rPr>
-        <w:t>Credits to tau</w:t>
+        <w:t xml:space="preserve">Credits to </w:t>
+      </w:r>
+      <w:proofErr w:type="spellStart"/>
+      <w:r>
+        <w:rPr>
+          <w:rFonts w:ascii="A-OTF Folk Pro H" w:eastAsia="A-OTF Folk Pro H" w:hAnsi="A-OTF Folk Pro H"/>
+          <w:sz w:val="25"/>
+          <w:szCs w:val="25"/>
+        </w:rPr>
+        <w:t>tau</w:t>
       </w:r>
       <w:r>
         <w:rPr>
@@ -901,7 +1030,16 @@
           <w:sz w:val="25"/>
           <w:szCs w:val="25"/>
         </w:rPr>
-        <w:t xml:space="preserve">han for designing the </w:t>
+        <w:t>han</w:t>
+      </w:r>
+      <w:proofErr w:type="spellEnd"/>
+      <w:r>
+        <w:rPr>
+          <w:rFonts w:ascii="A-OTF Folk Pro H" w:eastAsia="A-OTF Folk Pro H" w:hAnsi="A-OTF Folk Pro H"/>
+          <w:sz w:val="25"/>
+          <w:szCs w:val="25"/>
+        </w:rPr>
+        <w:t xml:space="preserve"> for designing the </w:t>
       </w:r>
       <w:r>
         <w:rPr>
@@ -981,7 +1119,7 @@
           <w:sz w:val="25"/>
           <w:szCs w:val="25"/>
         </w:rPr>
-        <w:t>1.03 allows you to apply the following stage modifications:</w:t>
+        <w:t>The 1.03 stage select screen applies the following stage modifications:</w:t>
       </w:r>
     </w:p>
     <w:tbl>
@@ -2071,7 +2209,43 @@
           <w:sz w:val="25"/>
           <w:szCs w:val="25"/>
         </w:rPr>
-        <w:t>1.03's perfect angles mod modernizes wavedashing by allowing you to airdodge at the shallowest angle by pointing horizontally. Your control stick must reach X .8000 or greater (the same cut-off as dash and F-smash) for this mod to take effect. Additionally, 1.03's perfect angles mod converts exactly half of the cardinal rim to the perfect angle when using a directional up-B.</w:t>
+        <w:t xml:space="preserve">1.03's perfect angles mod modernizes </w:t>
+      </w:r>
+      <w:proofErr w:type="spellStart"/>
+      <w:r>
+        <w:rPr>
+          <w:rFonts w:ascii="A-OTF Folk Pro H" w:eastAsia="A-OTF Folk Pro H" w:hAnsi="A-OTF Folk Pro H"/>
+          <w:sz w:val="25"/>
+          <w:szCs w:val="25"/>
+        </w:rPr>
+        <w:t>wavedashing</w:t>
+      </w:r>
+      <w:proofErr w:type="spellEnd"/>
+      <w:r>
+        <w:rPr>
+          <w:rFonts w:ascii="A-OTF Folk Pro H" w:eastAsia="A-OTF Folk Pro H" w:hAnsi="A-OTF Folk Pro H"/>
+          <w:sz w:val="25"/>
+          <w:szCs w:val="25"/>
+        </w:rPr>
+        <w:t xml:space="preserve"> by allowing you to </w:t>
+      </w:r>
+      <w:proofErr w:type="spellStart"/>
+      <w:r>
+        <w:rPr>
+          <w:rFonts w:ascii="A-OTF Folk Pro H" w:eastAsia="A-OTF Folk Pro H" w:hAnsi="A-OTF Folk Pro H"/>
+          <w:sz w:val="25"/>
+          <w:szCs w:val="25"/>
+        </w:rPr>
+        <w:t>airdodge</w:t>
+      </w:r>
+      <w:proofErr w:type="spellEnd"/>
+      <w:r>
+        <w:rPr>
+          <w:rFonts w:ascii="A-OTF Folk Pro H" w:eastAsia="A-OTF Folk Pro H" w:hAnsi="A-OTF Folk Pro H"/>
+          <w:sz w:val="25"/>
+          <w:szCs w:val="25"/>
+        </w:rPr>
+        <w:t xml:space="preserve"> at the shallowest angle by pointing horizontally. Your control stick must reach X .8000 or greater (the same cut-off as dash and F-smash) for this mod to take effect. Additionally, 1.03's perfect angles mod converts exactly half of the cardinal rim to the perfect angle when using a directional up-B.</w:t>
       </w:r>
     </w:p>
     <w:p>
@@ -2106,7 +2280,25 @@
           <w:sz w:val="25"/>
           <w:szCs w:val="25"/>
         </w:rPr>
-        <w:t>by the perfect wavedash aspect of this mod.</w:t>
+        <w:t xml:space="preserve">by the perfect </w:t>
+      </w:r>
+      <w:proofErr w:type="spellStart"/>
+      <w:r>
+        <w:rPr>
+          <w:rFonts w:ascii="A-OTF Folk Pro H" w:eastAsia="A-OTF Folk Pro H" w:hAnsi="A-OTF Folk Pro H"/>
+          <w:sz w:val="25"/>
+          <w:szCs w:val="25"/>
+        </w:rPr>
+        <w:t>wavedash</w:t>
+      </w:r>
+      <w:proofErr w:type="spellEnd"/>
+      <w:r>
+        <w:rPr>
+          <w:rFonts w:ascii="A-OTF Folk Pro H" w:eastAsia="A-OTF Folk Pro H" w:hAnsi="A-OTF Folk Pro H"/>
+          <w:sz w:val="25"/>
+          <w:szCs w:val="25"/>
+        </w:rPr>
+        <w:t xml:space="preserve"> aspect of this mod.</w:t>
       </w:r>
     </w:p>
     <w:p>
@@ -2520,7 +2712,25 @@
           <w:sz w:val="25"/>
           <w:szCs w:val="25"/>
         </w:rPr>
-        <w:t>, as well as PAL, 20XX, and UnclePunch.</w:t>
+        <w:t xml:space="preserve">, as well as PAL, 20XX, and </w:t>
+      </w:r>
+      <w:proofErr w:type="spellStart"/>
+      <w:r>
+        <w:rPr>
+          <w:rFonts w:ascii="A-OTF Folk Pro H" w:eastAsia="A-OTF Folk Pro H" w:hAnsi="A-OTF Folk Pro H"/>
+          <w:sz w:val="25"/>
+          <w:szCs w:val="25"/>
+        </w:rPr>
+        <w:t>UnclePunch</w:t>
+      </w:r>
+      <w:proofErr w:type="spellEnd"/>
+      <w:r>
+        <w:rPr>
+          <w:rFonts w:ascii="A-OTF Folk Pro H" w:eastAsia="A-OTF Folk Pro H" w:hAnsi="A-OTF Folk Pro H"/>
+          <w:sz w:val="25"/>
+          <w:szCs w:val="25"/>
+        </w:rPr>
+        <w:t>.</w:t>
       </w:r>
       <w:bookmarkEnd w:id="2"/>
     </w:p>

</xml_diff>